<commit_message>
Fix some issues with the report
</commit_message>
<xml_diff>
--- a/tp02/PR2_Report.docx
+++ b/tp02/PR2_Report.docx
@@ -75,23 +75,7 @@
           <w:rFonts w:ascii="Times New Roman" w:hAnsi="Times New Roman" w:cs="Times New Roman"/>
           <w:lang w:val="en-GB"/>
         </w:rPr>
-        <w:t xml:space="preserve">Mateo </w:t>
-      </w:r>
-      <w:proofErr w:type="spellStart"/>
-      <w:r>
-        <w:rPr>
-          <w:rFonts w:ascii="Times New Roman" w:hAnsi="Times New Roman" w:cs="Times New Roman"/>
-          <w:lang w:val="en-GB"/>
-        </w:rPr>
-        <w:t>Plavec</w:t>
-      </w:r>
-      <w:proofErr w:type="spellEnd"/>
-      <w:r>
-        <w:rPr>
-          <w:rFonts w:ascii="Times New Roman" w:hAnsi="Times New Roman" w:cs="Times New Roman"/>
-          <w:lang w:val="en-GB"/>
-        </w:rPr>
-        <w:t>, Paulo Erak</w:t>
+        <w:t>Mateo Plavec, Paulo Erak</w:t>
       </w:r>
     </w:p>
     <w:p>
@@ -103,35 +87,19 @@
           <w:lang w:val="en-GB"/>
         </w:rPr>
       </w:pPr>
-      <w:proofErr w:type="spellStart"/>
-      <w:r>
-        <w:rPr>
-          <w:rFonts w:ascii="Times New Roman" w:hAnsi="Times New Roman" w:cs="Times New Roman"/>
-          <w:lang w:val="en-GB"/>
-        </w:rPr>
-        <w:t>Turma</w:t>
-      </w:r>
-      <w:proofErr w:type="spellEnd"/>
-      <w:r>
-        <w:rPr>
-          <w:rFonts w:ascii="Times New Roman" w:hAnsi="Times New Roman" w:cs="Times New Roman"/>
-          <w:lang w:val="en-GB"/>
-        </w:rPr>
-        <w:t xml:space="preserve"> 1</w:t>
-      </w:r>
-      <w:r>
-        <w:rPr>
-          <w:rFonts w:ascii="Times New Roman" w:hAnsi="Times New Roman" w:cs="Times New Roman"/>
-          <w:lang w:val="en-GB"/>
-        </w:rPr>
-        <w:t xml:space="preserve">, </w:t>
-      </w:r>
-      <w:r>
-        <w:rPr>
-          <w:rFonts w:ascii="Times New Roman" w:hAnsi="Times New Roman" w:cs="Times New Roman"/>
-          <w:lang w:val="en-GB"/>
-        </w:rPr>
-        <w:t>Group 5</w:t>
+      <w:r>
+        <w:rPr>
+          <w:rFonts w:ascii="Times New Roman" w:hAnsi="Times New Roman" w:cs="Times New Roman"/>
+          <w:lang w:val="en-GB"/>
+        </w:rPr>
+        <w:t xml:space="preserve">Turma 1, Group </w:t>
+      </w:r>
+      <w:r>
+        <w:rPr>
+          <w:rFonts w:ascii="Times New Roman" w:hAnsi="Times New Roman" w:cs="Times New Roman"/>
+          <w:lang w:val="en-GB"/>
+        </w:rPr>
+        <w:t>6</w:t>
       </w:r>
     </w:p>
     <w:p>
@@ -160,6 +128,7 @@
           <w:iCs/>
           <w:sz w:val="22"/>
           <w:szCs w:val="22"/>
+          <w:lang w:val="en-GB"/>
         </w:rPr>
         <w:t>Instructions for installing ROS and running the submitted code can be found in ros_workspace/README.md</w:t>
       </w:r>
@@ -234,13 +203,50 @@
         <w:jc w:val="both"/>
         <w:rPr>
           <w:rFonts w:ascii="Times New Roman" w:hAnsi="Times New Roman" w:cs="Times New Roman"/>
-        </w:rPr>
-      </w:pPr>
-      <w:r>
-        <w:rPr>
-          <w:rFonts w:ascii="Times New Roman" w:hAnsi="Times New Roman" w:cs="Times New Roman"/>
-        </w:rPr>
-        <w:t>The task was completed according to the instructions. A function was implemented that receives a file name and returns a structure, lidar_data, which contains a vector of a custom struct, point3d. The point3d struct stores three float values, one for each axis of 3D space.</w:t>
+          <w:lang w:val="en-GB"/>
+        </w:rPr>
+      </w:pPr>
+      <w:r>
+        <w:rPr>
+          <w:rFonts w:ascii="Times New Roman" w:hAnsi="Times New Roman" w:cs="Times New Roman"/>
+          <w:lang w:val="en-GB"/>
+        </w:rPr>
+        <w:t xml:space="preserve">The task was completed according to the instructions. A function was implemented that receives a file name and </w:t>
+      </w:r>
+      <w:r>
+        <w:rPr>
+          <w:rFonts w:ascii="Times New Roman" w:hAnsi="Times New Roman" w:cs="Times New Roman"/>
+          <w:lang w:val="en-GB"/>
+        </w:rPr>
+        <w:t xml:space="preserve">fills in </w:t>
+      </w:r>
+      <w:r>
+        <w:rPr>
+          <w:rFonts w:ascii="Times New Roman" w:hAnsi="Times New Roman" w:cs="Times New Roman"/>
+          <w:lang w:val="en-GB"/>
+        </w:rPr>
+        <w:t xml:space="preserve">a </w:t>
+      </w:r>
+      <w:r>
+        <w:rPr>
+          <w:rFonts w:ascii="Times New Roman" w:hAnsi="Times New Roman" w:cs="Times New Roman"/>
+          <w:lang w:val="en-GB"/>
+        </w:rPr>
+        <w:t>lidar_data</w:t>
+      </w:r>
+      <w:r>
+        <w:rPr>
+          <w:rFonts w:ascii="Times New Roman" w:hAnsi="Times New Roman" w:cs="Times New Roman"/>
+          <w:lang w:val="en-GB"/>
+        </w:rPr>
+        <w:t xml:space="preserve"> </w:t>
+      </w:r>
+      <w:r>
+        <w:rPr>
+          <w:rFonts w:ascii="Times New Roman" w:hAnsi="Times New Roman" w:cs="Times New Roman"/>
+          <w:lang w:val="en-GB"/>
+        </w:rPr>
+        <w:t>structure, which contains a vector of a custom struct, point3d. The point3d struct stores three float values, one for each axis of 3D space.</w:t>
       </w:r>
     </w:p>
     <w:p>
@@ -257,21 +263,7 @@
           <w:rFonts w:ascii="Times New Roman" w:hAnsi="Times New Roman" w:cs="Times New Roman"/>
           <w:lang w:val="en-GB"/>
         </w:rPr>
-        <w:t xml:space="preserve">Task </w:t>
-      </w:r>
-      <w:r>
-        <w:rPr>
-          <w:rFonts w:ascii="Times New Roman" w:hAnsi="Times New Roman" w:cs="Times New Roman"/>
-          <w:lang w:val="en-GB"/>
-        </w:rPr>
-        <w:t>2</w:t>
-      </w:r>
-      <w:r>
-        <w:rPr>
-          <w:rFonts w:ascii="Times New Roman" w:hAnsi="Times New Roman" w:cs="Times New Roman"/>
-          <w:lang w:val="en-GB"/>
-        </w:rPr>
-        <w:t>:</w:t>
+        <w:t>Task 2:</w:t>
       </w:r>
     </w:p>
     <w:p>
@@ -325,6 +317,7 @@
       <w:r>
         <w:rPr>
           <w:rFonts w:ascii="Times New Roman" w:hAnsi="Times New Roman" w:cs="Times New Roman"/>
+          <w:lang w:val="en-GB"/>
         </w:rPr>
         <w:t>Two clusters of points in the car's forepart were also removed in step (a), as every point in these clusters had a negative x-axis value.</w:t>
       </w:r>
@@ -340,11 +333,13 @@
         <w:jc w:val="both"/>
         <w:rPr>
           <w:rFonts w:ascii="Times New Roman" w:hAnsi="Times New Roman" w:cs="Times New Roman"/>
-        </w:rPr>
-      </w:pPr>
-      <w:r>
-        <w:rPr>
-          <w:rFonts w:ascii="Times New Roman" w:hAnsi="Times New Roman" w:cs="Times New Roman"/>
+          <w:lang w:val="en-GB"/>
+        </w:rPr>
+      </w:pPr>
+      <w:r>
+        <w:rPr>
+          <w:rFonts w:ascii="Times New Roman" w:hAnsi="Times New Roman" w:cs="Times New Roman"/>
+          <w:lang w:val="en-GB"/>
         </w:rPr>
         <w:t>Points that were too far in front, to the side, or above the car were removed by filtering out points where the x, y, or z-axis values exceeded the thresholds specified by the user.</w:t>
       </w:r>
@@ -364,21 +359,7 @@
           <w:rFonts w:ascii="Times New Roman" w:hAnsi="Times New Roman" w:cs="Times New Roman"/>
           <w:lang w:val="en-GB"/>
         </w:rPr>
-        <w:t xml:space="preserve">Task </w:t>
-      </w:r>
-      <w:r>
-        <w:rPr>
-          <w:rFonts w:ascii="Times New Roman" w:hAnsi="Times New Roman" w:cs="Times New Roman"/>
-          <w:lang w:val="en-GB"/>
-        </w:rPr>
-        <w:t>3</w:t>
-      </w:r>
-      <w:r>
-        <w:rPr>
-          <w:rFonts w:ascii="Times New Roman" w:hAnsi="Times New Roman" w:cs="Times New Roman"/>
-          <w:lang w:val="en-GB"/>
-        </w:rPr>
-        <w:t>:</w:t>
+        <w:t>Task 3:</w:t>
       </w:r>
     </w:p>
     <w:p>
@@ -451,21 +432,7 @@
           <w:lang w:val="en-GB"/>
         </w:rPr>
         <w:lastRenderedPageBreak/>
-        <w:t>overhead objects. This step is not performed in Task 2 because removing higher points near the car earlier</w:t>
-      </w:r>
-      <w:r>
-        <w:rPr>
-          <w:rFonts w:ascii="Times New Roman" w:hAnsi="Times New Roman" w:cs="Times New Roman"/>
-          <w:lang w:val="en-GB"/>
-        </w:rPr>
-        <w:t xml:space="preserve"> in the task</w:t>
-      </w:r>
-      <w:r>
-        <w:rPr>
-          <w:rFonts w:ascii="Times New Roman" w:hAnsi="Times New Roman" w:cs="Times New Roman"/>
-          <w:lang w:val="en-GB"/>
-        </w:rPr>
-        <w:t xml:space="preserve"> would affect the accuracy of the column-based filtering system.</w:t>
+        <w:t>overhead objects. This step is not performed in Task 2 because removing higher points near the car earlier in the task would affect the accuracy of the column-based filtering system.</w:t>
       </w:r>
     </w:p>
     <w:p>
@@ -492,21 +459,7 @@
           <w:rFonts w:ascii="Times New Roman" w:hAnsi="Times New Roman" w:cs="Times New Roman"/>
           <w:lang w:val="en-GB"/>
         </w:rPr>
-        <w:t xml:space="preserve">Task </w:t>
-      </w:r>
-      <w:r>
-        <w:rPr>
-          <w:rFonts w:ascii="Times New Roman" w:hAnsi="Times New Roman" w:cs="Times New Roman"/>
-          <w:lang w:val="en-GB"/>
-        </w:rPr>
-        <w:t>4</w:t>
-      </w:r>
-      <w:r>
-        <w:rPr>
-          <w:rFonts w:ascii="Times New Roman" w:hAnsi="Times New Roman" w:cs="Times New Roman"/>
-          <w:lang w:val="en-GB"/>
-        </w:rPr>
-        <w:t>:</w:t>
+        <w:t>Task 4:</w:t>
       </w:r>
     </w:p>
     <w:p>
@@ -523,18 +476,12 @@
           <w:rFonts w:ascii="Times New Roman" w:hAnsi="Times New Roman" w:cs="Times New Roman"/>
           <w:lang w:val="en-GB"/>
         </w:rPr>
-        <w:t>Task was completed according to instructions</w:t>
-      </w:r>
-      <w:r>
-        <w:rPr>
-          <w:rFonts w:ascii="Times New Roman" w:hAnsi="Times New Roman" w:cs="Times New Roman"/>
-          <w:lang w:val="en-GB"/>
-        </w:rPr>
-        <w:t xml:space="preserve">. </w:t>
-      </w:r>
-      <w:r>
-        <w:rPr>
-          <w:rFonts w:ascii="Times New Roman" w:hAnsi="Times New Roman" w:cs="Times New Roman"/>
+        <w:t xml:space="preserve">Task was completed according to instructions. </w:t>
+      </w:r>
+      <w:r>
+        <w:rPr>
+          <w:rFonts w:ascii="Times New Roman" w:hAnsi="Times New Roman" w:cs="Times New Roman"/>
+          <w:lang w:val="en-GB"/>
         </w:rPr>
         <w:t xml:space="preserve">The maximum total computation time recorded was </w:t>
       </w:r>
@@ -543,12 +490,59 @@
           <w:rFonts w:ascii="Times New Roman" w:hAnsi="Times New Roman" w:cs="Times New Roman"/>
           <w:b/>
           <w:bCs/>
-        </w:rPr>
-        <w:t>0.015045337 seconds</w:t>
-      </w:r>
-      <w:r>
-        <w:rPr>
-          <w:rFonts w:ascii="Times New Roman" w:hAnsi="Times New Roman" w:cs="Times New Roman"/>
+          <w:lang w:val="en-GB"/>
+        </w:rPr>
+        <w:t>1</w:t>
+      </w:r>
+      <w:r>
+        <w:rPr>
+          <w:rFonts w:ascii="Times New Roman" w:hAnsi="Times New Roman" w:cs="Times New Roman"/>
+          <w:b/>
+          <w:bCs/>
+          <w:lang w:val="en-GB"/>
+        </w:rPr>
+        <w:t>6</w:t>
+      </w:r>
+      <w:r>
+        <w:rPr>
+          <w:rFonts w:ascii="Times New Roman" w:hAnsi="Times New Roman" w:cs="Times New Roman"/>
+          <w:b/>
+          <w:bCs/>
+          <w:lang w:val="en-GB"/>
+        </w:rPr>
+        <w:t>.</w:t>
+      </w:r>
+      <w:r>
+        <w:rPr>
+          <w:rFonts w:ascii="Times New Roman" w:hAnsi="Times New Roman" w:cs="Times New Roman"/>
+          <w:b/>
+          <w:bCs/>
+          <w:lang w:val="en-GB"/>
+        </w:rPr>
+        <w:t>61</w:t>
+      </w:r>
+      <w:r>
+        <w:rPr>
+          <w:rFonts w:ascii="Times New Roman" w:hAnsi="Times New Roman" w:cs="Times New Roman"/>
+          <w:b/>
+          <w:bCs/>
+          <w:lang w:val="en-GB"/>
+        </w:rPr>
+        <w:t xml:space="preserve"> </w:t>
+      </w:r>
+      <w:r>
+        <w:rPr>
+          <w:rFonts w:ascii="Times New Roman" w:hAnsi="Times New Roman" w:cs="Times New Roman"/>
+          <w:b/>
+          <w:bCs/>
+          <w:lang w:val="en-GB"/>
+        </w:rPr>
+        <w:t>ms</w:t>
+      </w:r>
+      <w:r>
+        <w:rPr>
+          <w:rFonts w:ascii="Times New Roman" w:hAnsi="Times New Roman" w:cs="Times New Roman"/>
+          <w:lang w:val="en-GB"/>
         </w:rPr>
         <w:t>.</w:t>
       </w:r>
@@ -584,21 +578,7 @@
           <w:rFonts w:ascii="Times New Roman" w:hAnsi="Times New Roman" w:cs="Times New Roman"/>
           <w:lang w:val="en-GB"/>
         </w:rPr>
-        <w:t xml:space="preserve">Task </w:t>
-      </w:r>
-      <w:r>
-        <w:rPr>
-          <w:rFonts w:ascii="Times New Roman" w:hAnsi="Times New Roman" w:cs="Times New Roman"/>
-          <w:lang w:val="en-GB"/>
-        </w:rPr>
-        <w:t>5</w:t>
-      </w:r>
-      <w:r>
-        <w:rPr>
-          <w:rFonts w:ascii="Times New Roman" w:hAnsi="Times New Roman" w:cs="Times New Roman"/>
-          <w:lang w:val="en-GB"/>
-        </w:rPr>
-        <w:t>:</w:t>
+        <w:t>Task 5:</w:t>
       </w:r>
     </w:p>
     <w:p>
@@ -613,6 +593,7 @@
       <w:r>
         <w:rPr>
           <w:rFonts w:ascii="Times New Roman" w:hAnsi="Times New Roman" w:cs="Times New Roman"/>
+          <w:lang w:val="en-GB"/>
         </w:rPr>
         <w:t>The task was completed according to the instructions, utilizing two mutex structures and introducing a sleep period between processing point clouds.</w:t>
       </w:r>
@@ -729,7 +710,6 @@
         </w:rPr>
         <w:t xml:space="preserve"> to </w:t>
       </w:r>
-      <w:proofErr w:type="spellStart"/>
       <w:r>
         <w:rPr>
           <w:rFonts w:ascii="Times New Roman" w:hAnsi="Times New Roman" w:cs="Times New Roman"/>
@@ -739,7 +719,6 @@
         </w:rPr>
         <w:t>PointCloud</w:t>
       </w:r>
-      <w:proofErr w:type="spellEnd"/>
       <w:r>
         <w:rPr>
           <w:rFonts w:ascii="Times New Roman" w:hAnsi="Times New Roman" w:cs="Times New Roman"/>
@@ -747,7 +726,6 @@
         </w:rPr>
         <w:t xml:space="preserve"> and extracts each point into the local </w:t>
       </w:r>
-      <w:proofErr w:type="spellStart"/>
       <w:r>
         <w:rPr>
           <w:rFonts w:ascii="Times New Roman" w:hAnsi="Times New Roman" w:cs="Times New Roman"/>
@@ -757,7 +735,6 @@
         </w:rPr>
         <w:t>lidar_data</w:t>
       </w:r>
-      <w:proofErr w:type="spellEnd"/>
       <w:r>
         <w:rPr>
           <w:rFonts w:ascii="Times New Roman" w:hAnsi="Times New Roman" w:cs="Times New Roman"/>
@@ -827,39 +804,7 @@
           <w:rFonts w:ascii="Times New Roman" w:hAnsi="Times New Roman" w:cs="Times New Roman"/>
           <w:lang w:val="en-GB"/>
         </w:rPr>
-        <w:t xml:space="preserve">: Identifies the drivable surface from the pre-processed data, converts the identified points into </w:t>
-      </w:r>
-      <w:proofErr w:type="spellStart"/>
-      <w:r>
-        <w:rPr>
-          <w:rFonts w:ascii="Times New Roman" w:hAnsi="Times New Roman" w:cs="Times New Roman"/>
-          <w:lang w:val="en-GB"/>
-        </w:rPr>
-        <w:t>geometry_</w:t>
-      </w:r>
-      <w:proofErr w:type="gramStart"/>
-      <w:r>
-        <w:rPr>
-          <w:rFonts w:ascii="Times New Roman" w:hAnsi="Times New Roman" w:cs="Times New Roman"/>
-          <w:lang w:val="en-GB"/>
-        </w:rPr>
-        <w:t>msgs</w:t>
-      </w:r>
-      <w:proofErr w:type="spellEnd"/>
-      <w:r>
-        <w:rPr>
-          <w:rFonts w:ascii="Times New Roman" w:hAnsi="Times New Roman" w:cs="Times New Roman"/>
-          <w:lang w:val="en-GB"/>
-        </w:rPr>
-        <w:t>::</w:t>
-      </w:r>
-      <w:proofErr w:type="gramEnd"/>
-      <w:r>
-        <w:rPr>
-          <w:rFonts w:ascii="Times New Roman" w:hAnsi="Times New Roman" w:cs="Times New Roman"/>
-          <w:lang w:val="en-GB"/>
-        </w:rPr>
-        <w:t>Point32 p type, and publishes the results.</w:t>
+        <w:t>: Identifies the drivable surface from the pre-processed data, converts the identified points into geometry_msgs::Point32 type, and publishes the results.</w:t>
       </w:r>
     </w:p>
     <w:p>
@@ -2143,6 +2088,7 @@
   <w:style w:type="character" w:default="1" w:styleId="DefaultParagraphFont">
     <w:name w:val="Default Paragraph Font"/>
     <w:uiPriority w:val="1"/>
+    <w:semiHidden/>
     <w:unhideWhenUsed/>
   </w:style>
   <w:style w:type="table" w:default="1" w:styleId="TableNormal">

</xml_diff>